<commit_message>
Umstellung abnahme des PiWerts bei Leibniz, da schneller; Bericht angepasst und fertig gemacht; fromISR gestrichen bei TickCount
</commit_message>
<xml_diff>
--- a/Bericht_Berechnung P.Iten.docx
+++ b/Bericht_Berechnung P.Iten.docx
@@ -104,6 +104,22 @@
           <w:szCs w:val="32"/>
         </w:rPr>
         <w:t>Pascal Iten 2022 Embedded Systems PI Calc.</w:t>
+      </w:r>
+      <w:r>
+        <w:rPr>
+          <w:b/>
+          <w:bCs/>
+          <w:color w:val="FFFFFF" w:themeColor="background1"/>
+          <w:sz w:val="32"/>
+          <w:szCs w:val="32"/>
+        </w:rPr>
+        <w:t xml:space="preserve"> </w:t>
+      </w:r>
+      <w:r>
+        <w:rPr>
+          <w:color w:val="FFFFFF" w:themeColor="background1"/>
+        </w:rPr>
+        <w:t>23.10.2022</w:t>
       </w:r>
     </w:p>
     <w:p>
@@ -170,7 +186,7 @@
       <w:r>
         <w:fldChar w:fldCharType="separate"/>
       </w:r>
-      <w:hyperlink w:anchor="_Toc117276771" w:history="1">
+      <w:hyperlink w:anchor="_Toc117442161" w:history="1">
         <w:r>
           <w:rPr>
             <w:rStyle w:val="Hyperlink"/>
@@ -193,7 +209,7 @@
           <w:rPr>
             <w:webHidden/>
           </w:rPr>
-          <w:instrText xml:space="preserve"> PAGEREF _Toc117276771 \h </w:instrText>
+          <w:instrText xml:space="preserve"> PAGEREF _Toc117442161 \h </w:instrText>
         </w:r>
         <w:r>
           <w:rPr>
@@ -233,7 +249,7 @@
           <w:lang w:eastAsia="de-CH"/>
         </w:rPr>
       </w:pPr>
-      <w:hyperlink w:anchor="_Toc117276772" w:history="1">
+      <w:hyperlink w:anchor="_Toc117442162" w:history="1">
         <w:r>
           <w:rPr>
             <w:rStyle w:val="Hyperlink"/>
@@ -256,7 +272,7 @@
           <w:rPr>
             <w:webHidden/>
           </w:rPr>
-          <w:instrText xml:space="preserve"> PAGEREF _Toc117276772 \h </w:instrText>
+          <w:instrText xml:space="preserve"> PAGEREF _Toc117442162 \h </w:instrText>
         </w:r>
         <w:r>
           <w:rPr>
@@ -296,7 +312,7 @@
           <w:lang w:eastAsia="de-CH"/>
         </w:rPr>
       </w:pPr>
-      <w:hyperlink w:anchor="_Toc117276773" w:history="1">
+      <w:hyperlink w:anchor="_Toc117442163" w:history="1">
         <w:r>
           <w:rPr>
             <w:rStyle w:val="Hyperlink"/>
@@ -337,7 +353,7 @@
           <w:rPr>
             <w:webHidden/>
           </w:rPr>
-          <w:instrText xml:space="preserve"> PAGEREF _Toc117276773 \h </w:instrText>
+          <w:instrText xml:space="preserve"> PAGEREF _Toc117442163 \h </w:instrText>
         </w:r>
         <w:r>
           <w:rPr>
@@ -377,7 +393,7 @@
           <w:lang w:eastAsia="de-CH"/>
         </w:rPr>
       </w:pPr>
-      <w:hyperlink w:anchor="_Toc117276774" w:history="1">
+      <w:hyperlink w:anchor="_Toc117442164" w:history="1">
         <w:r>
           <w:rPr>
             <w:rStyle w:val="Hyperlink"/>
@@ -418,7 +434,7 @@
           <w:rPr>
             <w:webHidden/>
           </w:rPr>
-          <w:instrText xml:space="preserve"> PAGEREF _Toc117276774 \h </w:instrText>
+          <w:instrText xml:space="preserve"> PAGEREF _Toc117442164 \h </w:instrText>
         </w:r>
         <w:r>
           <w:rPr>
@@ -458,7 +474,7 @@
           <w:lang w:eastAsia="de-CH"/>
         </w:rPr>
       </w:pPr>
-      <w:hyperlink w:anchor="_Toc117276775" w:history="1">
+      <w:hyperlink w:anchor="_Toc117442165" w:history="1">
         <w:r>
           <w:rPr>
             <w:rStyle w:val="Hyperlink"/>
@@ -499,7 +515,7 @@
           <w:rPr>
             <w:webHidden/>
           </w:rPr>
-          <w:instrText xml:space="preserve"> PAGEREF _Toc117276775 \h </w:instrText>
+          <w:instrText xml:space="preserve"> PAGEREF _Toc117442165 \h </w:instrText>
         </w:r>
         <w:r>
           <w:rPr>
@@ -537,7 +553,7 @@
           <w:lang w:eastAsia="de-CH"/>
         </w:rPr>
       </w:pPr>
-      <w:hyperlink w:anchor="_Toc117276776" w:history="1">
+      <w:hyperlink w:anchor="_Toc117442166" w:history="1">
         <w:r>
           <w:rPr>
             <w:rStyle w:val="Hyperlink"/>
@@ -581,7 +597,7 @@
             <w:noProof/>
             <w:webHidden/>
           </w:rPr>
-          <w:instrText xml:space="preserve"> PAGEREF _Toc117276776 \h </w:instrText>
+          <w:instrText xml:space="preserve"> PAGEREF _Toc117442166 \h </w:instrText>
         </w:r>
         <w:r>
           <w:rPr>
@@ -623,7 +639,7 @@
           <w:lang w:eastAsia="de-CH"/>
         </w:rPr>
       </w:pPr>
-      <w:hyperlink w:anchor="_Toc117276777" w:history="1">
+      <w:hyperlink w:anchor="_Toc117442167" w:history="1">
         <w:r>
           <w:rPr>
             <w:rStyle w:val="Hyperlink"/>
@@ -646,7 +662,7 @@
             <w:rStyle w:val="Hyperlink"/>
             <w:noProof/>
           </w:rPr>
-          <w:t>RESET_SHORT</w:t>
+          <w:t>RESET</w:t>
         </w:r>
         <w:r>
           <w:rPr>
@@ -667,7 +683,7 @@
             <w:noProof/>
             <w:webHidden/>
           </w:rPr>
-          <w:instrText xml:space="preserve"> PAGEREF _Toc117276777 \h </w:instrText>
+          <w:instrText xml:space="preserve"> PAGEREF _Toc117442167 \h </w:instrText>
         </w:r>
         <w:r>
           <w:rPr>
@@ -709,7 +725,7 @@
           <w:lang w:eastAsia="de-CH"/>
         </w:rPr>
       </w:pPr>
-      <w:hyperlink w:anchor="_Toc117276778" w:history="1">
+      <w:hyperlink w:anchor="_Toc117442168" w:history="1">
         <w:r>
           <w:rPr>
             <w:rStyle w:val="Hyperlink"/>
@@ -753,7 +769,7 @@
             <w:noProof/>
             <w:webHidden/>
           </w:rPr>
-          <w:instrText xml:space="preserve"> PAGEREF _Toc117276778 \h </w:instrText>
+          <w:instrText xml:space="preserve"> PAGEREF _Toc117442168 \h </w:instrText>
         </w:r>
         <w:r>
           <w:rPr>
@@ -795,7 +811,7 @@
           <w:lang w:eastAsia="de-CH"/>
         </w:rPr>
       </w:pPr>
-      <w:hyperlink w:anchor="_Toc117276779" w:history="1">
+      <w:hyperlink w:anchor="_Toc117442169" w:history="1">
         <w:r>
           <w:rPr>
             <w:rStyle w:val="Hyperlink"/>
@@ -839,7 +855,7 @@
             <w:noProof/>
             <w:webHidden/>
           </w:rPr>
-          <w:instrText xml:space="preserve"> PAGEREF _Toc117276779 \h </w:instrText>
+          <w:instrText xml:space="preserve"> PAGEREF _Toc117442169 \h </w:instrText>
         </w:r>
         <w:r>
           <w:rPr>
@@ -881,7 +897,7 @@
           <w:lang w:eastAsia="de-CH"/>
         </w:rPr>
       </w:pPr>
-      <w:hyperlink w:anchor="_Toc117276780" w:history="1">
+      <w:hyperlink w:anchor="_Toc117442170" w:history="1">
         <w:r>
           <w:rPr>
             <w:rStyle w:val="Hyperlink"/>
@@ -925,7 +941,7 @@
             <w:noProof/>
             <w:webHidden/>
           </w:rPr>
-          <w:instrText xml:space="preserve"> PAGEREF _Toc117276780 \h </w:instrText>
+          <w:instrText xml:space="preserve"> PAGEREF _Toc117442170 \h </w:instrText>
         </w:r>
         <w:r>
           <w:rPr>
@@ -967,7 +983,7 @@
           <w:lang w:eastAsia="de-CH"/>
         </w:rPr>
       </w:pPr>
-      <w:hyperlink w:anchor="_Toc117276781" w:history="1">
+      <w:hyperlink w:anchor="_Toc117442171" w:history="1">
         <w:r>
           <w:rPr>
             <w:rStyle w:val="Hyperlink"/>
@@ -1011,7 +1027,7 @@
             <w:noProof/>
             <w:webHidden/>
           </w:rPr>
-          <w:instrText xml:space="preserve"> PAGEREF _Toc117276781 \h </w:instrText>
+          <w:instrText xml:space="preserve"> PAGEREF _Toc117442171 \h </w:instrText>
         </w:r>
         <w:r>
           <w:rPr>
@@ -1055,7 +1071,7 @@
           <w:lang w:eastAsia="de-CH"/>
         </w:rPr>
       </w:pPr>
-      <w:hyperlink w:anchor="_Toc117276782" w:history="1">
+      <w:hyperlink w:anchor="_Toc117442172" w:history="1">
         <w:r>
           <w:rPr>
             <w:rStyle w:val="Hyperlink"/>
@@ -1096,7 +1112,7 @@
           <w:rPr>
             <w:webHidden/>
           </w:rPr>
-          <w:instrText xml:space="preserve"> PAGEREF _Toc117276782 \h </w:instrText>
+          <w:instrText xml:space="preserve"> PAGEREF _Toc117442172 \h </w:instrText>
         </w:r>
         <w:r>
           <w:rPr>
@@ -1134,7 +1150,7 @@
           <w:lang w:eastAsia="de-CH"/>
         </w:rPr>
       </w:pPr>
-      <w:hyperlink w:anchor="_Toc117276783" w:history="1">
+      <w:hyperlink w:anchor="_Toc117442173" w:history="1">
         <w:r>
           <w:rPr>
             <w:rStyle w:val="Hyperlink"/>
@@ -1178,7 +1194,7 @@
             <w:noProof/>
             <w:webHidden/>
           </w:rPr>
-          <w:instrText xml:space="preserve"> PAGEREF _Toc117276783 \h </w:instrText>
+          <w:instrText xml:space="preserve"> PAGEREF _Toc117442173 \h </w:instrText>
         </w:r>
         <w:r>
           <w:rPr>
@@ -1220,7 +1236,7 @@
           <w:lang w:eastAsia="de-CH"/>
         </w:rPr>
       </w:pPr>
-      <w:hyperlink w:anchor="_Toc117276784" w:history="1">
+      <w:hyperlink w:anchor="_Toc117442174" w:history="1">
         <w:r>
           <w:rPr>
             <w:rStyle w:val="Hyperlink"/>
@@ -1264,7 +1280,7 @@
             <w:noProof/>
             <w:webHidden/>
           </w:rPr>
-          <w:instrText xml:space="preserve"> PAGEREF _Toc117276784 \h </w:instrText>
+          <w:instrText xml:space="preserve"> PAGEREF _Toc117442174 \h </w:instrText>
         </w:r>
         <w:r>
           <w:rPr>
@@ -1306,7 +1322,7 @@
           <w:lang w:eastAsia="de-CH"/>
         </w:rPr>
       </w:pPr>
-      <w:hyperlink w:anchor="_Toc117276785" w:history="1">
+      <w:hyperlink w:anchor="_Toc117442175" w:history="1">
         <w:r>
           <w:rPr>
             <w:rStyle w:val="Hyperlink"/>
@@ -1350,7 +1366,7 @@
             <w:noProof/>
             <w:webHidden/>
           </w:rPr>
-          <w:instrText xml:space="preserve"> PAGEREF _Toc117276785 \h </w:instrText>
+          <w:instrText xml:space="preserve"> PAGEREF _Toc117442175 \h </w:instrText>
         </w:r>
         <w:r>
           <w:rPr>
@@ -1392,7 +1408,7 @@
           <w:lang w:eastAsia="de-CH"/>
         </w:rPr>
       </w:pPr>
-      <w:hyperlink w:anchor="_Toc117276786" w:history="1">
+      <w:hyperlink w:anchor="_Toc117442176" w:history="1">
         <w:r>
           <w:rPr>
             <w:rStyle w:val="Hyperlink"/>
@@ -1436,7 +1452,7 @@
             <w:noProof/>
             <w:webHidden/>
           </w:rPr>
-          <w:instrText xml:space="preserve"> PAGEREF _Toc117276786 \h </w:instrText>
+          <w:instrText xml:space="preserve"> PAGEREF _Toc117442176 \h </w:instrText>
         </w:r>
         <w:r>
           <w:rPr>
@@ -1478,7 +1494,7 @@
           <w:lang w:eastAsia="de-CH"/>
         </w:rPr>
       </w:pPr>
-      <w:hyperlink w:anchor="_Toc117276787" w:history="1">
+      <w:hyperlink w:anchor="_Toc117442177" w:history="1">
         <w:r>
           <w:rPr>
             <w:rStyle w:val="Hyperlink"/>
@@ -1522,7 +1538,7 @@
             <w:noProof/>
             <w:webHidden/>
           </w:rPr>
-          <w:instrText xml:space="preserve"> PAGEREF _Toc117276787 \h </w:instrText>
+          <w:instrText xml:space="preserve"> PAGEREF _Toc117442177 \h </w:instrText>
         </w:r>
         <w:r>
           <w:rPr>
@@ -1566,7 +1582,7 @@
           <w:lang w:eastAsia="de-CH"/>
         </w:rPr>
       </w:pPr>
-      <w:hyperlink w:anchor="_Toc117276788" w:history="1">
+      <w:hyperlink w:anchor="_Toc117442178" w:history="1">
         <w:r>
           <w:rPr>
             <w:rStyle w:val="Hyperlink"/>
@@ -1607,7 +1623,7 @@
           <w:rPr>
             <w:webHidden/>
           </w:rPr>
-          <w:instrText xml:space="preserve"> PAGEREF _Toc117276788 \h </w:instrText>
+          <w:instrText xml:space="preserve"> PAGEREF _Toc117442178 \h </w:instrText>
         </w:r>
         <w:r>
           <w:rPr>
@@ -1647,7 +1663,7 @@
           <w:lang w:eastAsia="de-CH"/>
         </w:rPr>
       </w:pPr>
-      <w:hyperlink w:anchor="_Toc117276789" w:history="1">
+      <w:hyperlink w:anchor="_Toc117442179" w:history="1">
         <w:r>
           <w:rPr>
             <w:rStyle w:val="Hyperlink"/>
@@ -1670,7 +1686,7 @@
           <w:rPr>
             <w:webHidden/>
           </w:rPr>
-          <w:instrText xml:space="preserve"> PAGEREF _Toc117276789 \h </w:instrText>
+          <w:instrText xml:space="preserve"> PAGEREF _Toc117442179 \h </w:instrText>
         </w:r>
         <w:r>
           <w:rPr>
@@ -1710,7 +1726,7 @@
           <w:lang w:eastAsia="de-CH"/>
         </w:rPr>
       </w:pPr>
-      <w:hyperlink w:anchor="_Toc117276790" w:history="1">
+      <w:hyperlink w:anchor="_Toc117442180" w:history="1">
         <w:r>
           <w:rPr>
             <w:rStyle w:val="Hyperlink"/>
@@ -1733,7 +1749,7 @@
           <w:rPr>
             <w:webHidden/>
           </w:rPr>
-          <w:instrText xml:space="preserve"> PAGEREF _Toc117276790 \h </w:instrText>
+          <w:instrText xml:space="preserve"> PAGEREF _Toc117442180 \h </w:instrText>
         </w:r>
         <w:r>
           <w:rPr>
@@ -1773,7 +1789,7 @@
           <w:lang w:eastAsia="de-CH"/>
         </w:rPr>
       </w:pPr>
-      <w:hyperlink w:anchor="_Toc117276791" w:history="1">
+      <w:hyperlink w:anchor="_Toc117442181" w:history="1">
         <w:r>
           <w:rPr>
             <w:rStyle w:val="Hyperlink"/>
@@ -1796,7 +1812,7 @@
           <w:rPr>
             <w:webHidden/>
           </w:rPr>
-          <w:instrText xml:space="preserve"> PAGEREF _Toc117276791 \h </w:instrText>
+          <w:instrText xml:space="preserve"> PAGEREF _Toc117442181 \h </w:instrText>
         </w:r>
         <w:r>
           <w:rPr>
@@ -1849,7 +1865,7 @@
         <w:spacing w:before="0"/>
         <w:ind w:left="567" w:hanging="567"/>
       </w:pPr>
-      <w:bookmarkStart w:id="0" w:name="_Toc117276771"/>
+      <w:bookmarkStart w:id="0" w:name="_Toc117442161"/>
       <w:r>
         <w:lastRenderedPageBreak/>
         <w:t>Abbildungsverzeichnis</w:t>
@@ -1888,7 +1904,7 @@
         </w:rPr>
         <w:fldChar w:fldCharType="separate"/>
       </w:r>
-      <w:hyperlink w:anchor="_Toc117276761" w:history="1">
+      <w:hyperlink w:anchor="_Toc117442182" w:history="1">
         <w:r>
           <w:rPr>
             <w:rStyle w:val="Hyperlink"/>
@@ -1915,7 +1931,7 @@
             <w:noProof/>
             <w:webHidden/>
           </w:rPr>
-          <w:instrText xml:space="preserve"> PAGEREF _Toc117276761 \h </w:instrText>
+          <w:instrText xml:space="preserve"> PAGEREF _Toc117442182 \h </w:instrText>
         </w:r>
         <w:r>
           <w:rPr>
@@ -1957,7 +1973,7 @@
           <w:lang w:eastAsia="de-CH"/>
         </w:rPr>
       </w:pPr>
-      <w:hyperlink w:anchor="_Toc117276762" w:history="1">
+      <w:hyperlink w:anchor="_Toc117442183" w:history="1">
         <w:r>
           <w:rPr>
             <w:rStyle w:val="Hyperlink"/>
@@ -1984,7 +2000,7 @@
             <w:noProof/>
             <w:webHidden/>
           </w:rPr>
-          <w:instrText xml:space="preserve"> PAGEREF _Toc117276762 \h </w:instrText>
+          <w:instrText xml:space="preserve"> PAGEREF _Toc117442183 \h </w:instrText>
         </w:r>
         <w:r>
           <w:rPr>
@@ -2026,7 +2042,7 @@
           <w:lang w:eastAsia="de-CH"/>
         </w:rPr>
       </w:pPr>
-      <w:hyperlink w:anchor="_Toc117276763" w:history="1">
+      <w:hyperlink w:anchor="_Toc117442184" w:history="1">
         <w:r>
           <w:rPr>
             <w:rStyle w:val="Hyperlink"/>
@@ -2053,7 +2069,7 @@
             <w:noProof/>
             <w:webHidden/>
           </w:rPr>
-          <w:instrText xml:space="preserve"> PAGEREF _Toc117276763 \h </w:instrText>
+          <w:instrText xml:space="preserve"> PAGEREF _Toc117442184 \h </w:instrText>
         </w:r>
         <w:r>
           <w:rPr>
@@ -2095,7 +2111,7 @@
           <w:lang w:eastAsia="de-CH"/>
         </w:rPr>
       </w:pPr>
-      <w:hyperlink w:anchor="_Toc117276764" w:history="1">
+      <w:hyperlink w:anchor="_Toc117442185" w:history="1">
         <w:r>
           <w:rPr>
             <w:rStyle w:val="Hyperlink"/>
@@ -2122,7 +2138,7 @@
             <w:noProof/>
             <w:webHidden/>
           </w:rPr>
-          <w:instrText xml:space="preserve"> PAGEREF _Toc117276764 \h </w:instrText>
+          <w:instrText xml:space="preserve"> PAGEREF _Toc117442185 \h </w:instrText>
         </w:r>
         <w:r>
           <w:rPr>
@@ -2164,7 +2180,7 @@
           <w:lang w:eastAsia="de-CH"/>
         </w:rPr>
       </w:pPr>
-      <w:hyperlink w:anchor="_Toc117276765" w:history="1">
+      <w:hyperlink w:anchor="_Toc117442186" w:history="1">
         <w:r>
           <w:rPr>
             <w:rStyle w:val="Hyperlink"/>
@@ -2191,7 +2207,7 @@
             <w:noProof/>
             <w:webHidden/>
           </w:rPr>
-          <w:instrText xml:space="preserve"> PAGEREF _Toc117276765 \h </w:instrText>
+          <w:instrText xml:space="preserve"> PAGEREF _Toc117442186 \h </w:instrText>
         </w:r>
         <w:r>
           <w:rPr>
@@ -2233,7 +2249,7 @@
           <w:lang w:eastAsia="de-CH"/>
         </w:rPr>
       </w:pPr>
-      <w:hyperlink w:anchor="_Toc117276766" w:history="1">
+      <w:hyperlink w:anchor="_Toc117442187" w:history="1">
         <w:r>
           <w:rPr>
             <w:rStyle w:val="Hyperlink"/>
@@ -2260,7 +2276,7 @@
             <w:noProof/>
             <w:webHidden/>
           </w:rPr>
-          <w:instrText xml:space="preserve"> PAGEREF _Toc117276766 \h </w:instrText>
+          <w:instrText xml:space="preserve"> PAGEREF _Toc117442187 \h </w:instrText>
         </w:r>
         <w:r>
           <w:rPr>
@@ -2302,7 +2318,7 @@
           <w:lang w:eastAsia="de-CH"/>
         </w:rPr>
       </w:pPr>
-      <w:hyperlink w:anchor="_Toc117276767" w:history="1">
+      <w:hyperlink w:anchor="_Toc117442188" w:history="1">
         <w:r>
           <w:rPr>
             <w:rStyle w:val="Hyperlink"/>
@@ -2329,7 +2345,7 @@
             <w:noProof/>
             <w:webHidden/>
           </w:rPr>
-          <w:instrText xml:space="preserve"> PAGEREF _Toc117276767 \h </w:instrText>
+          <w:instrText xml:space="preserve"> PAGEREF _Toc117442188 \h </w:instrText>
         </w:r>
         <w:r>
           <w:rPr>
@@ -2350,6 +2366,144 @@
             <w:webHidden/>
           </w:rPr>
           <w:t>10</w:t>
+        </w:r>
+        <w:r>
+          <w:rPr>
+            <w:noProof/>
+            <w:webHidden/>
+          </w:rPr>
+          <w:fldChar w:fldCharType="end"/>
+        </w:r>
+      </w:hyperlink>
+    </w:p>
+    <w:p>
+      <w:pPr>
+        <w:pStyle w:val="Abbildungsverzeichnis"/>
+        <w:rPr>
+          <w:rFonts w:asciiTheme="minorHAnsi" w:eastAsiaTheme="minorEastAsia" w:hAnsiTheme="minorHAnsi" w:cstheme="minorBidi"/>
+          <w:noProof/>
+          <w:sz w:val="22"/>
+          <w:szCs w:val="22"/>
+          <w:lang w:eastAsia="de-CH"/>
+        </w:rPr>
+      </w:pPr>
+      <w:hyperlink w:anchor="_Toc117442189" w:history="1">
+        <w:r>
+          <w:rPr>
+            <w:rStyle w:val="Hyperlink"/>
+            <w:noProof/>
+          </w:rPr>
+          <w:t>Abbildung 8 Annäherung von unten her</w:t>
+        </w:r>
+        <w:r>
+          <w:rPr>
+            <w:noProof/>
+            <w:webHidden/>
+          </w:rPr>
+          <w:tab/>
+        </w:r>
+        <w:r>
+          <w:rPr>
+            <w:noProof/>
+            <w:webHidden/>
+          </w:rPr>
+          <w:fldChar w:fldCharType="begin"/>
+        </w:r>
+        <w:r>
+          <w:rPr>
+            <w:noProof/>
+            <w:webHidden/>
+          </w:rPr>
+          <w:instrText xml:space="preserve"> PAGEREF _Toc117442189 \h </w:instrText>
+        </w:r>
+        <w:r>
+          <w:rPr>
+            <w:noProof/>
+            <w:webHidden/>
+          </w:rPr>
+        </w:r>
+        <w:r>
+          <w:rPr>
+            <w:noProof/>
+            <w:webHidden/>
+          </w:rPr>
+          <w:fldChar w:fldCharType="separate"/>
+        </w:r>
+        <w:r>
+          <w:rPr>
+            <w:noProof/>
+            <w:webHidden/>
+          </w:rPr>
+          <w:t>11</w:t>
+        </w:r>
+        <w:r>
+          <w:rPr>
+            <w:noProof/>
+            <w:webHidden/>
+          </w:rPr>
+          <w:fldChar w:fldCharType="end"/>
+        </w:r>
+      </w:hyperlink>
+    </w:p>
+    <w:p>
+      <w:pPr>
+        <w:pStyle w:val="Abbildungsverzeichnis"/>
+        <w:rPr>
+          <w:rFonts w:asciiTheme="minorHAnsi" w:eastAsiaTheme="minorEastAsia" w:hAnsiTheme="minorHAnsi" w:cstheme="minorBidi"/>
+          <w:noProof/>
+          <w:sz w:val="22"/>
+          <w:szCs w:val="22"/>
+          <w:lang w:eastAsia="de-CH"/>
+        </w:rPr>
+      </w:pPr>
+      <w:hyperlink w:anchor="_Toc117442190" w:history="1">
+        <w:r>
+          <w:rPr>
+            <w:rStyle w:val="Hyperlink"/>
+            <w:noProof/>
+          </w:rPr>
+          <w:t>Abbildung 9 Annäherung von oben her</w:t>
+        </w:r>
+        <w:r>
+          <w:rPr>
+            <w:noProof/>
+            <w:webHidden/>
+          </w:rPr>
+          <w:tab/>
+        </w:r>
+        <w:r>
+          <w:rPr>
+            <w:noProof/>
+            <w:webHidden/>
+          </w:rPr>
+          <w:fldChar w:fldCharType="begin"/>
+        </w:r>
+        <w:r>
+          <w:rPr>
+            <w:noProof/>
+            <w:webHidden/>
+          </w:rPr>
+          <w:instrText xml:space="preserve"> PAGEREF _Toc117442190 \h </w:instrText>
+        </w:r>
+        <w:r>
+          <w:rPr>
+            <w:noProof/>
+            <w:webHidden/>
+          </w:rPr>
+        </w:r>
+        <w:r>
+          <w:rPr>
+            <w:noProof/>
+            <w:webHidden/>
+          </w:rPr>
+          <w:fldChar w:fldCharType="separate"/>
+        </w:r>
+        <w:r>
+          <w:rPr>
+            <w:noProof/>
+            <w:webHidden/>
+          </w:rPr>
+          <w:t>11</w:t>
         </w:r>
         <w:r>
           <w:rPr>
@@ -2402,7 +2556,7 @@
         </w:numPr>
         <w:ind w:left="567" w:hanging="567"/>
       </w:pPr>
-      <w:bookmarkStart w:id="1" w:name="_Toc117276772"/>
+      <w:bookmarkStart w:id="1" w:name="_Toc117442162"/>
       <w:r>
         <w:lastRenderedPageBreak/>
         <w:t xml:space="preserve">Einleitung </w:t>
@@ -2572,7 +2726,7 @@
       <w:pPr>
         <w:pStyle w:val="berschrift1"/>
       </w:pPr>
-      <w:bookmarkStart w:id="2" w:name="_Toc117276773"/>
+      <w:bookmarkStart w:id="2" w:name="_Toc117442163"/>
       <w:r>
         <w:lastRenderedPageBreak/>
         <w:t>Leibniz-Reihe</w:t>
@@ -2626,13 +2780,13 @@
           <w:sz w:val="24"/>
           <w:szCs w:val="36"/>
         </w:rPr>
-      </w:r>
-      <w:r>
-        <w:rPr>
-          <w:sz w:val="24"/>
-          <w:szCs w:val="36"/>
-        </w:rPr>
         <w:instrText xml:space="preserve"> \* MERGEFORMAT </w:instrText>
+      </w:r>
+      <w:r>
+        <w:rPr>
+          <w:sz w:val="24"/>
+          <w:szCs w:val="36"/>
+        </w:rPr>
       </w:r>
       <w:r>
         <w:rPr>
@@ -2678,6 +2832,9 @@
         <w:jc w:val="center"/>
       </w:pPr>
       <w:r>
+        <w:rPr>
+          <w:noProof/>
+        </w:rPr>
         <w:drawing>
           <wp:inline distT="0" distB="0" distL="0" distR="0" wp14:anchorId="289AB4A9" wp14:editId="3482FC36">
             <wp:extent cx="3029803" cy="633578"/>
@@ -2721,7 +2878,7 @@
         <w:jc w:val="center"/>
       </w:pPr>
       <w:bookmarkStart w:id="3" w:name="_Ref117262250"/>
-      <w:bookmarkStart w:id="4" w:name="_Toc117276761"/>
+      <w:bookmarkStart w:id="4" w:name="_Toc117442182"/>
       <w:r>
         <w:t xml:space="preserve">Abbildung </w:t>
       </w:r>
@@ -2770,7 +2927,7 @@
       <w:pPr>
         <w:pStyle w:val="berschrift1"/>
       </w:pPr>
-      <w:bookmarkStart w:id="5" w:name="_Toc117276774"/>
+      <w:bookmarkStart w:id="5" w:name="_Toc117442164"/>
       <w:proofErr w:type="spellStart"/>
       <w:r>
         <w:t>Wallissche</w:t>
@@ -2860,12 +3017,12 @@
         <w:rPr>
           <w:sz w:val="24"/>
         </w:rPr>
-      </w:r>
-      <w:r>
-        <w:rPr>
-          <w:sz w:val="24"/>
-        </w:rPr>
         <w:instrText xml:space="preserve"> \* MERGEFORMAT </w:instrText>
+      </w:r>
+      <w:r>
+        <w:rPr>
+          <w:sz w:val="24"/>
+        </w:rPr>
       </w:r>
       <w:r>
         <w:rPr>
@@ -2916,6 +3073,9 @@
         <w:jc w:val="center"/>
       </w:pPr>
       <w:r>
+        <w:rPr>
+          <w:noProof/>
+        </w:rPr>
         <w:drawing>
           <wp:inline distT="0" distB="0" distL="0" distR="0" wp14:anchorId="40B28059" wp14:editId="065C61B5">
             <wp:extent cx="3316406" cy="490076"/>
@@ -2959,7 +3119,7 @@
         <w:jc w:val="center"/>
       </w:pPr>
       <w:bookmarkStart w:id="6" w:name="_Ref117262850"/>
-      <w:bookmarkStart w:id="7" w:name="_Toc117276762"/>
+      <w:bookmarkStart w:id="7" w:name="_Toc117442183"/>
       <w:r>
         <w:t xml:space="preserve">Abbildung </w:t>
       </w:r>
@@ -3034,7 +3194,7 @@
       <w:pPr>
         <w:pStyle w:val="berschrift1"/>
       </w:pPr>
-      <w:bookmarkStart w:id="8" w:name="_Toc117276775"/>
+      <w:bookmarkStart w:id="8" w:name="_Toc117442165"/>
       <w:r>
         <w:lastRenderedPageBreak/>
         <w:t>Eventbits</w:t>
@@ -3302,7 +3462,7 @@
       <w:pPr>
         <w:pStyle w:val="berschrift2"/>
       </w:pPr>
-      <w:bookmarkStart w:id="9" w:name="_Toc117276776"/>
+      <w:bookmarkStart w:id="9" w:name="_Toc117442166"/>
       <w:r>
         <w:t>STARTSTOPP</w:t>
       </w:r>
@@ -3372,9 +3532,9 @@
       <w:pPr>
         <w:pStyle w:val="berschrift2"/>
       </w:pPr>
-      <w:bookmarkStart w:id="10" w:name="_Toc117276777"/>
-      <w:r>
-        <w:t>RESET_SHORT</w:t>
+      <w:bookmarkStart w:id="10" w:name="_Toc117442167"/>
+      <w:r>
+        <w:t>RESET</w:t>
       </w:r>
       <w:bookmarkEnd w:id="10"/>
     </w:p>
@@ -3414,7 +3574,7 @@
       <w:pPr>
         <w:pStyle w:val="berschrift2"/>
       </w:pPr>
-      <w:bookmarkStart w:id="11" w:name="_Toc117276778"/>
+      <w:bookmarkStart w:id="11" w:name="_Toc117442168"/>
       <w:r>
         <w:t>PI_COLLECT</w:t>
       </w:r>
@@ -3496,7 +3656,7 @@
       <w:pPr>
         <w:pStyle w:val="berschrift2"/>
       </w:pPr>
-      <w:bookmarkStart w:id="12" w:name="_Toc117276779"/>
+      <w:bookmarkStart w:id="12" w:name="_Toc117442169"/>
       <w:r>
         <w:t>PI_EVEN</w:t>
       </w:r>
@@ -3529,21 +3689,14 @@
           <w:sz w:val="24"/>
           <w:szCs w:val="36"/>
         </w:rPr>
-        <w:t>task die nötigen Informationen zu teilen, wann genau Pi beim Berechnen erreicht wurde.</w:t>
-      </w:r>
-      <w:r>
-        <w:rPr>
-          <w:sz w:val="24"/>
-          <w:szCs w:val="36"/>
-        </w:rPr>
-        <w:t xml:space="preserve"> </w:t>
+        <w:t xml:space="preserve">task die nötigen Informationen zu teilen, wann genau Pi beim Berechnen erreicht wurde. </w:t>
       </w:r>
     </w:p>
     <w:p>
       <w:pPr>
         <w:pStyle w:val="berschrift2"/>
       </w:pPr>
-      <w:bookmarkStart w:id="13" w:name="_Toc117276780"/>
+      <w:bookmarkStart w:id="13" w:name="_Toc117442170"/>
       <w:r>
         <w:t>BREAK</w:t>
       </w:r>
@@ -3670,7 +3823,7 @@
       <w:pPr>
         <w:pStyle w:val="berschrift2"/>
       </w:pPr>
-      <w:bookmarkStart w:id="14" w:name="_Toc117276781"/>
+      <w:bookmarkStart w:id="14" w:name="_Toc117442171"/>
       <w:r>
         <w:t>ALGORITHMUS</w:t>
       </w:r>
@@ -3747,7 +3900,7 @@
       <w:pPr>
         <w:pStyle w:val="berschrift1"/>
       </w:pPr>
-      <w:bookmarkStart w:id="15" w:name="_Toc117276782"/>
+      <w:bookmarkStart w:id="15" w:name="_Toc117442172"/>
       <w:r>
         <w:lastRenderedPageBreak/>
         <w:t>Tasks</w:t>
@@ -3790,7 +3943,7 @@
       <w:pPr>
         <w:pStyle w:val="berschrift2"/>
       </w:pPr>
-      <w:bookmarkStart w:id="16" w:name="_Toc117276783"/>
+      <w:bookmarkStart w:id="16" w:name="_Toc117442173"/>
       <w:proofErr w:type="spellStart"/>
       <w:r>
         <w:t>vController</w:t>
@@ -3901,13 +4054,13 @@
           <w:sz w:val="32"/>
           <w:szCs w:val="44"/>
         </w:rPr>
+        <w:instrText xml:space="preserve"> \* MERGEFORMAT </w:instrText>
       </w:r>
       <w:r>
         <w:rPr>
           <w:sz w:val="32"/>
           <w:szCs w:val="44"/>
         </w:rPr>
-        <w:instrText xml:space="preserve"> \* MERGEFORMAT </w:instrText>
       </w:r>
       <w:r>
         <w:rPr>
@@ -3966,15 +4119,11 @@
         <w:jc w:val="center"/>
       </w:pPr>
       <w:r>
-        <w:rPr>
-          <w:sz w:val="24"/>
-          <w:szCs w:val="36"/>
-        </w:rPr>
         <w:drawing>
-          <wp:inline distT="0" distB="0" distL="0" distR="0" wp14:anchorId="320BC3E4" wp14:editId="18D6D742">
-            <wp:extent cx="2661314" cy="1853124"/>
-            <wp:effectExtent l="0" t="0" r="5715" b="0"/>
-            <wp:docPr id="8" name="Grafik 8" descr="Ein Bild, das Text enthält.&#10;&#10;Automatisch generierte Beschreibung"/>
+          <wp:inline distT="0" distB="0" distL="0" distR="0" wp14:anchorId="01EFBAAD" wp14:editId="1FF94872">
+            <wp:extent cx="2449773" cy="1833326"/>
+            <wp:effectExtent l="0" t="0" r="8255" b="0"/>
+            <wp:docPr id="13" name="Grafik 13" descr="Ein Bild, das Text enthält.&#10;&#10;Automatisch generierte Beschreibung"/>
             <wp:cNvGraphicFramePr>
               <a:graphicFrameLocks xmlns:a="http://schemas.openxmlformats.org/drawingml/2006/main" noChangeAspect="1"/>
             </wp:cNvGraphicFramePr>
@@ -3982,7 +4131,7 @@
               <a:graphicData uri="http://schemas.openxmlformats.org/drawingml/2006/picture">
                 <pic:pic xmlns:pic="http://schemas.openxmlformats.org/drawingml/2006/picture">
                   <pic:nvPicPr>
-                    <pic:cNvPr id="8" name="Grafik 8" descr="Ein Bild, das Text enthält.&#10;&#10;Automatisch generierte Beschreibung"/>
+                    <pic:cNvPr id="13" name="Grafik 13" descr="Ein Bild, das Text enthält.&#10;&#10;Automatisch generierte Beschreibung"/>
                     <pic:cNvPicPr/>
                   </pic:nvPicPr>
                   <pic:blipFill>
@@ -3994,7 +4143,7 @@
                   <pic:spPr>
                     <a:xfrm>
                       <a:off x="0" y="0"/>
-                      <a:ext cx="2666867" cy="1856990"/>
+                      <a:ext cx="2453090" cy="1835808"/>
                     </a:xfrm>
                     <a:prstGeom prst="rect">
                       <a:avLst/>
@@ -4013,7 +4162,7 @@
         <w:jc w:val="center"/>
       </w:pPr>
       <w:bookmarkStart w:id="17" w:name="_Ref117264393"/>
-      <w:bookmarkStart w:id="18" w:name="_Toc117276763"/>
+      <w:bookmarkStart w:id="18" w:name="_Toc117442184"/>
       <w:r>
         <w:t xml:space="preserve">Abbildung </w:t>
       </w:r>
@@ -4627,7 +4776,7 @@
       <w:pPr>
         <w:pStyle w:val="berschrift2"/>
       </w:pPr>
-      <w:bookmarkStart w:id="19" w:name="_Toc117276784"/>
+      <w:bookmarkStart w:id="19" w:name="_Toc117442174"/>
       <w:proofErr w:type="spellStart"/>
       <w:r>
         <w:lastRenderedPageBreak/>
@@ -4758,20 +4907,13 @@
           <w:sz w:val="32"/>
           <w:szCs w:val="44"/>
         </w:rPr>
-        <w:instrText xml:space="preserve"> REF _Ref117266496 \h </w:instrText>
+        <w:instrText xml:space="preserve"> REF _Ref117266496 \h  \* MERGEFORMAT </w:instrText>
       </w:r>
       <w:r>
         <w:rPr>
           <w:sz w:val="32"/>
           <w:szCs w:val="44"/>
         </w:rPr>
-      </w:r>
-      <w:r>
-        <w:rPr>
-          <w:sz w:val="32"/>
-          <w:szCs w:val="44"/>
-        </w:rPr>
-        <w:instrText xml:space="preserve"> \* MERGEFORMAT </w:instrText>
       </w:r>
       <w:r>
         <w:rPr>
@@ -4992,15 +5134,11 @@
         <w:jc w:val="center"/>
       </w:pPr>
       <w:r>
-        <w:rPr>
-          <w:sz w:val="24"/>
-          <w:szCs w:val="36"/>
-        </w:rPr>
         <w:drawing>
-          <wp:inline distT="0" distB="0" distL="0" distR="0" wp14:anchorId="16F01F78" wp14:editId="70F1FB7B">
-            <wp:extent cx="3418765" cy="1256292"/>
-            <wp:effectExtent l="0" t="0" r="0" b="1270"/>
-            <wp:docPr id="9" name="Grafik 9" descr="Ein Bild, das Text enthält.&#10;&#10;Automatisch generierte Beschreibung"/>
+          <wp:inline distT="0" distB="0" distL="0" distR="0" wp14:anchorId="5F2FE176" wp14:editId="6C51BC23">
+            <wp:extent cx="3350456" cy="1337480"/>
+            <wp:effectExtent l="0" t="0" r="2540" b="0"/>
+            <wp:docPr id="16" name="Grafik 16" descr="Ein Bild, das Text enthält.&#10;&#10;Automatisch generierte Beschreibung"/>
             <wp:cNvGraphicFramePr>
               <a:graphicFrameLocks xmlns:a="http://schemas.openxmlformats.org/drawingml/2006/main" noChangeAspect="1"/>
             </wp:cNvGraphicFramePr>
@@ -5008,7 +5146,7 @@
               <a:graphicData uri="http://schemas.openxmlformats.org/drawingml/2006/picture">
                 <pic:pic xmlns:pic="http://schemas.openxmlformats.org/drawingml/2006/picture">
                   <pic:nvPicPr>
-                    <pic:cNvPr id="9" name="Grafik 9" descr="Ein Bild, das Text enthält.&#10;&#10;Automatisch generierte Beschreibung"/>
+                    <pic:cNvPr id="16" name="Grafik 16" descr="Ein Bild, das Text enthält.&#10;&#10;Automatisch generierte Beschreibung"/>
                     <pic:cNvPicPr/>
                   </pic:nvPicPr>
                   <pic:blipFill>
@@ -5020,7 +5158,7 @@
                   <pic:spPr>
                     <a:xfrm>
                       <a:off x="0" y="0"/>
-                      <a:ext cx="3436501" cy="1262809"/>
+                      <a:ext cx="3389104" cy="1352908"/>
                     </a:xfrm>
                     <a:prstGeom prst="rect">
                       <a:avLst/>
@@ -5043,7 +5181,7 @@
         </w:rPr>
       </w:pPr>
       <w:bookmarkStart w:id="20" w:name="_Ref117266496"/>
-      <w:bookmarkStart w:id="21" w:name="_Toc117276764"/>
+      <w:bookmarkStart w:id="21" w:name="_Toc117442185"/>
       <w:r>
         <w:t xml:space="preserve">Abbildung </w:t>
       </w:r>
@@ -5073,7 +5211,7 @@
       <w:pPr>
         <w:pStyle w:val="berschrift2"/>
       </w:pPr>
-      <w:bookmarkStart w:id="22" w:name="_Toc117276785"/>
+      <w:bookmarkStart w:id="22" w:name="_Toc117442175"/>
       <w:proofErr w:type="spellStart"/>
       <w:r>
         <w:t>vLeibniz</w:t>
@@ -5208,12 +5346,12 @@
         <w:rPr>
           <w:sz w:val="24"/>
         </w:rPr>
-      </w:r>
-      <w:r>
-        <w:rPr>
-          <w:sz w:val="24"/>
-        </w:rPr>
         <w:instrText xml:space="preserve"> \* MERGEFORMAT </w:instrText>
+      </w:r>
+      <w:r>
+        <w:rPr>
+          <w:sz w:val="24"/>
+        </w:rPr>
       </w:r>
       <w:r>
         <w:rPr>
@@ -5296,10 +5434,13 @@
         <w:jc w:val="center"/>
       </w:pPr>
       <w:r>
+        <w:rPr>
+          <w:noProof/>
+        </w:rPr>
         <w:drawing>
-          <wp:inline distT="0" distB="0" distL="0" distR="0" wp14:anchorId="5D3B7BDC" wp14:editId="639D42CB">
-            <wp:extent cx="2504364" cy="1294563"/>
-            <wp:effectExtent l="0" t="0" r="0" b="1270"/>
+          <wp:inline distT="0" distB="0" distL="0" distR="0" wp14:anchorId="5D3B7BDC" wp14:editId="3FA2A8D2">
+            <wp:extent cx="2326943" cy="1202851"/>
+            <wp:effectExtent l="0" t="0" r="0" b="0"/>
             <wp:docPr id="11" name="Grafik 11" descr="Ein Bild, das Text enthält.&#10;&#10;Automatisch generierte Beschreibung"/>
             <wp:cNvGraphicFramePr>
               <a:graphicFrameLocks xmlns:a="http://schemas.openxmlformats.org/drawingml/2006/main" noChangeAspect="1"/>
@@ -5320,7 +5461,7 @@
                   <pic:spPr>
                     <a:xfrm>
                       <a:off x="0" y="0"/>
-                      <a:ext cx="2524888" cy="1305173"/>
+                      <a:ext cx="2353896" cy="1216784"/>
                     </a:xfrm>
                     <a:prstGeom prst="rect">
                       <a:avLst/>
@@ -5343,7 +5484,7 @@
         </w:rPr>
       </w:pPr>
       <w:bookmarkStart w:id="23" w:name="_Ref117269622"/>
-      <w:bookmarkStart w:id="24" w:name="_Toc117276765"/>
+      <w:bookmarkStart w:id="24" w:name="_Toc117442186"/>
       <w:r>
         <w:t xml:space="preserve">Abbildung </w:t>
       </w:r>
@@ -5435,7 +5576,7 @@
       <w:pPr>
         <w:pStyle w:val="berschrift2"/>
       </w:pPr>
-      <w:bookmarkStart w:id="25" w:name="_Toc117276786"/>
+      <w:bookmarkStart w:id="25" w:name="_Toc117442176"/>
       <w:proofErr w:type="spellStart"/>
       <w:r>
         <w:lastRenderedPageBreak/>
@@ -5521,12 +5662,12 @@
         <w:rPr>
           <w:sz w:val="24"/>
         </w:rPr>
-      </w:r>
-      <w:r>
-        <w:rPr>
-          <w:sz w:val="24"/>
-        </w:rPr>
         <w:instrText xml:space="preserve"> \* MERGEFORMAT </w:instrText>
+      </w:r>
+      <w:r>
+        <w:rPr>
+          <w:sz w:val="24"/>
+        </w:rPr>
       </w:r>
       <w:r>
         <w:rPr>
@@ -5680,6 +5821,7 @@
       </w:pPr>
       <w:r>
         <w:rPr>
+          <w:noProof/>
           <w:sz w:val="24"/>
           <w:szCs w:val="36"/>
         </w:rPr>
@@ -5730,7 +5872,7 @@
         </w:rPr>
       </w:pPr>
       <w:bookmarkStart w:id="26" w:name="_Ref117270471"/>
-      <w:bookmarkStart w:id="27" w:name="_Toc117276766"/>
+      <w:bookmarkStart w:id="27" w:name="_Toc117442187"/>
       <w:r>
         <w:t xml:space="preserve">Abbildung </w:t>
       </w:r>
@@ -5774,7 +5916,7 @@
       <w:pPr>
         <w:pStyle w:val="berschrift2"/>
       </w:pPr>
-      <w:bookmarkStart w:id="28" w:name="_Toc117276787"/>
+      <w:bookmarkStart w:id="28" w:name="_Toc117442177"/>
       <w:proofErr w:type="spellStart"/>
       <w:r>
         <w:lastRenderedPageBreak/>
@@ -6266,12 +6408,12 @@
         <w:rPr>
           <w:sz w:val="24"/>
         </w:rPr>
-      </w:r>
-      <w:r>
-        <w:rPr>
-          <w:sz w:val="24"/>
-        </w:rPr>
         <w:instrText xml:space="preserve"> \* MERGEFORMAT </w:instrText>
+      </w:r>
+      <w:r>
+        <w:rPr>
+          <w:sz w:val="24"/>
+        </w:rPr>
       </w:r>
       <w:r>
         <w:rPr>
@@ -6320,15 +6462,11 @@
         <w:jc w:val="center"/>
       </w:pPr>
       <w:r>
-        <w:rPr>
-          <w:sz w:val="24"/>
-          <w:szCs w:val="36"/>
-        </w:rPr>
         <w:drawing>
-          <wp:inline distT="0" distB="0" distL="0" distR="0" wp14:anchorId="0B20277A" wp14:editId="418192BC">
-            <wp:extent cx="4346812" cy="3132019"/>
+          <wp:inline distT="0" distB="0" distL="0" distR="0" wp14:anchorId="19A5C35A" wp14:editId="0552F855">
+            <wp:extent cx="4428698" cy="3183921"/>
             <wp:effectExtent l="0" t="0" r="0" b="0"/>
-            <wp:docPr id="14" name="Grafik 14" descr="Ein Bild, das Text enthält.&#10;&#10;Automatisch generierte Beschreibung"/>
+            <wp:docPr id="15" name="Grafik 15" descr="Ein Bild, das Text enthält.&#10;&#10;Automatisch generierte Beschreibung"/>
             <wp:cNvGraphicFramePr>
               <a:graphicFrameLocks xmlns:a="http://schemas.openxmlformats.org/drawingml/2006/main" noChangeAspect="1"/>
             </wp:cNvGraphicFramePr>
@@ -6336,7 +6474,7 @@
               <a:graphicData uri="http://schemas.openxmlformats.org/drawingml/2006/picture">
                 <pic:pic xmlns:pic="http://schemas.openxmlformats.org/drawingml/2006/picture">
                   <pic:nvPicPr>
-                    <pic:cNvPr id="14" name="Grafik 14" descr="Ein Bild, das Text enthält.&#10;&#10;Automatisch generierte Beschreibung"/>
+                    <pic:cNvPr id="15" name="Grafik 15" descr="Ein Bild, das Text enthält.&#10;&#10;Automatisch generierte Beschreibung"/>
                     <pic:cNvPicPr/>
                   </pic:nvPicPr>
                   <pic:blipFill>
@@ -6348,7 +6486,7 @@
                   <pic:spPr>
                     <a:xfrm>
                       <a:off x="0" y="0"/>
-                      <a:ext cx="4349903" cy="3134246"/>
+                      <a:ext cx="4434727" cy="3188256"/>
                     </a:xfrm>
                     <a:prstGeom prst="rect">
                       <a:avLst/>
@@ -6371,7 +6509,7 @@
         </w:rPr>
       </w:pPr>
       <w:bookmarkStart w:id="29" w:name="_Ref117272341"/>
-      <w:bookmarkStart w:id="30" w:name="_Toc117276767"/>
+      <w:bookmarkStart w:id="30" w:name="_Toc117442188"/>
       <w:r>
         <w:t xml:space="preserve">Abbildung </w:t>
       </w:r>
@@ -6407,7 +6545,7 @@
       <w:pPr>
         <w:pStyle w:val="berschrift1"/>
       </w:pPr>
-      <w:bookmarkStart w:id="31" w:name="_Toc117276788"/>
+      <w:bookmarkStart w:id="31" w:name="_Toc117442178"/>
       <w:r>
         <w:lastRenderedPageBreak/>
         <w:t>Zeitmessung</w:t>
@@ -6456,6 +6594,13 @@
         <w:tab/>
         <w:t>13 … 14 Sekunden</w:t>
       </w:r>
+      <w:r>
+        <w:rPr>
+          <w:sz w:val="24"/>
+          <w:szCs w:val="36"/>
+        </w:rPr>
+        <w:t xml:space="preserve"> (nach dem plus Auswerten)</w:t>
+      </w:r>
     </w:p>
     <w:p>
       <w:pPr>
@@ -6468,6 +6613,47 @@
           <w:szCs w:val="36"/>
         </w:rPr>
       </w:pPr>
+      <w:r>
+        <w:rPr>
+          <w:sz w:val="24"/>
+          <w:szCs w:val="36"/>
+        </w:rPr>
+        <w:t>Leibniz:</w:t>
+      </w:r>
+      <w:r>
+        <w:rPr>
+          <w:sz w:val="24"/>
+          <w:szCs w:val="36"/>
+        </w:rPr>
+        <w:tab/>
+        <w:t xml:space="preserve">8 … 9 Sekunden (nach dem </w:t>
+      </w:r>
+      <w:r>
+        <w:rPr>
+          <w:sz w:val="24"/>
+          <w:szCs w:val="36"/>
+        </w:rPr>
+        <w:t>m</w:t>
+      </w:r>
+      <w:r>
+        <w:rPr>
+          <w:sz w:val="24"/>
+          <w:szCs w:val="36"/>
+        </w:rPr>
+        <w:t>inus Auswerten)</w:t>
+      </w:r>
+    </w:p>
+    <w:p>
+      <w:pPr>
+        <w:tabs>
+          <w:tab w:val="left" w:pos="2268"/>
+        </w:tabs>
+        <w:jc w:val="both"/>
+        <w:rPr>
+          <w:sz w:val="24"/>
+          <w:szCs w:val="36"/>
+        </w:rPr>
+      </w:pPr>
       <w:proofErr w:type="spellStart"/>
       <w:r>
         <w:rPr>
@@ -6560,6 +6746,13 @@
           <w:szCs w:val="36"/>
         </w:rPr>
       </w:pPr>
+      <w:r>
+        <w:rPr>
+          <w:sz w:val="24"/>
+          <w:szCs w:val="36"/>
+        </w:rPr>
+        <w:t xml:space="preserve">Dadurch das wir uns von zwei Seiten her beim Leibniz annähern, wurde durch eine Exceltabelle der Nenner der jeweiligen Berechnungen herausgefunden, bei welcher die 3.14159 zuerst erreicht werden. Ergebnis folgend </w:t>
+      </w:r>
     </w:p>
     <w:p>
       <w:pPr>
@@ -6572,31 +6765,321 @@
           <w:szCs w:val="36"/>
         </w:rPr>
       </w:pPr>
-      <w:r>
-        <w:rPr>
-          <w:sz w:val="24"/>
-          <w:szCs w:val="36"/>
-        </w:rPr>
-        <w:t>Der Prozessor läuft auf 32MHz und hat 1’000Ticks/Sekunde, dies führt zu 32'000 Zyklen pro Tick.</w:t>
-      </w:r>
-      <w:r>
-        <w:rPr>
-          <w:sz w:val="24"/>
-          <w:szCs w:val="36"/>
-        </w:rPr>
-        <w:t xml:space="preserve"> </w:t>
-      </w:r>
     </w:p>
     <w:p>
       <w:pPr>
-        <w:spacing w:before="0" w:after="0"/>
-        <w:ind w:left="0"/>
+        <w:tabs>
+          <w:tab w:val="left" w:pos="2268"/>
+        </w:tabs>
+        <w:jc w:val="center"/>
+        <w:rPr>
+          <w:sz w:val="24"/>
+          <w:szCs w:val="36"/>
+        </w:rPr>
+      </w:pPr>
+      <w:r>
+        <w:rPr>
+          <w:sz w:val="24"/>
+          <w:szCs w:val="36"/>
+        </w:rPr>
+        <w:t>(Zeile – 1 = Berechnungszahl; Nenner; +/-; gerechneter Wert; effektiv Pi):</w:t>
+      </w:r>
+    </w:p>
+    <w:p>
+      <w:pPr>
+        <w:keepNext/>
+        <w:tabs>
+          <w:tab w:val="left" w:pos="2268"/>
+        </w:tabs>
+        <w:jc w:val="center"/>
+      </w:pPr>
+      <w:r>
+        <w:rPr>
+          <w:sz w:val="24"/>
+          <w:szCs w:val="36"/>
+        </w:rPr>
+        <w:drawing>
+          <wp:inline distT="0" distB="0" distL="0" distR="0" wp14:anchorId="5F096361" wp14:editId="192F6F3D">
+            <wp:extent cx="3960000" cy="1191845"/>
+            <wp:effectExtent l="0" t="0" r="2540" b="8890"/>
+            <wp:docPr id="7" name="Grafik 7" descr="Ein Bild, das Tisch enthält.&#10;&#10;Automatisch generierte Beschreibung"/>
+            <wp:cNvGraphicFramePr>
+              <a:graphicFrameLocks xmlns:a="http://schemas.openxmlformats.org/drawingml/2006/main" noChangeAspect="1"/>
+            </wp:cNvGraphicFramePr>
+            <a:graphic xmlns:a="http://schemas.openxmlformats.org/drawingml/2006/main">
+              <a:graphicData uri="http://schemas.openxmlformats.org/drawingml/2006/picture">
+                <pic:pic xmlns:pic="http://schemas.openxmlformats.org/drawingml/2006/picture">
+                  <pic:nvPicPr>
+                    <pic:cNvPr id="7" name="Grafik 7" descr="Ein Bild, das Tisch enthält.&#10;&#10;Automatisch generierte Beschreibung"/>
+                    <pic:cNvPicPr/>
+                  </pic:nvPicPr>
+                  <pic:blipFill>
+                    <a:blip r:embed="rId18"/>
+                    <a:stretch>
+                      <a:fillRect/>
+                    </a:stretch>
+                  </pic:blipFill>
+                  <pic:spPr>
+                    <a:xfrm>
+                      <a:off x="0" y="0"/>
+                      <a:ext cx="3960000" cy="1191845"/>
+                    </a:xfrm>
+                    <a:prstGeom prst="rect">
+                      <a:avLst/>
+                    </a:prstGeom>
+                  </pic:spPr>
+                </pic:pic>
+              </a:graphicData>
+            </a:graphic>
+          </wp:inline>
+        </w:drawing>
+      </w:r>
+    </w:p>
+    <w:p>
+      <w:pPr>
+        <w:pStyle w:val="Beschriftung"/>
+        <w:jc w:val="center"/>
+        <w:rPr>
+          <w:sz w:val="24"/>
+          <w:szCs w:val="36"/>
+        </w:rPr>
+      </w:pPr>
+      <w:bookmarkStart w:id="32" w:name="_Toc117442189"/>
+      <w:r>
+        <w:t xml:space="preserve">Abbildung </w:t>
+      </w:r>
+      <w:fldSimple w:instr=" SEQ Abbildung \* ARABIC ">
+        <w:r>
+          <w:rPr>
+            <w:noProof/>
+          </w:rPr>
+          <w:t>8</w:t>
+        </w:r>
+      </w:fldSimple>
+      <w:r>
+        <w:t xml:space="preserve"> Annäherung von unten her</w:t>
+      </w:r>
+      <w:bookmarkEnd w:id="32"/>
+    </w:p>
+    <w:p>
+      <w:pPr>
+        <w:tabs>
+          <w:tab w:val="left" w:pos="2268"/>
+        </w:tabs>
+        <w:jc w:val="center"/>
+        <w:rPr>
+          <w:sz w:val="24"/>
+          <w:szCs w:val="36"/>
+        </w:rPr>
+      </w:pPr>
+    </w:p>
+    <w:p>
+      <w:pPr>
+        <w:keepNext/>
+        <w:tabs>
+          <w:tab w:val="left" w:pos="2268"/>
+        </w:tabs>
+        <w:jc w:val="center"/>
+      </w:pPr>
+      <w:r>
+        <w:rPr>
+          <w:sz w:val="24"/>
+          <w:szCs w:val="36"/>
+        </w:rPr>
+        <w:drawing>
+          <wp:inline distT="0" distB="0" distL="0" distR="0" wp14:anchorId="0551FE9A" wp14:editId="79973963">
+            <wp:extent cx="3960000" cy="828837"/>
+            <wp:effectExtent l="0" t="0" r="2540" b="9525"/>
+            <wp:docPr id="10" name="Grafik 10" descr="Ein Bild, das Tisch enthält.&#10;&#10;Automatisch generierte Beschreibung"/>
+            <wp:cNvGraphicFramePr>
+              <a:graphicFrameLocks xmlns:a="http://schemas.openxmlformats.org/drawingml/2006/main" noChangeAspect="1"/>
+            </wp:cNvGraphicFramePr>
+            <a:graphic xmlns:a="http://schemas.openxmlformats.org/drawingml/2006/main">
+              <a:graphicData uri="http://schemas.openxmlformats.org/drawingml/2006/picture">
+                <pic:pic xmlns:pic="http://schemas.openxmlformats.org/drawingml/2006/picture">
+                  <pic:nvPicPr>
+                    <pic:cNvPr id="10" name="Grafik 10" descr="Ein Bild, das Tisch enthält.&#10;&#10;Automatisch generierte Beschreibung"/>
+                    <pic:cNvPicPr/>
+                  </pic:nvPicPr>
+                  <pic:blipFill>
+                    <a:blip r:embed="rId19"/>
+                    <a:stretch>
+                      <a:fillRect/>
+                    </a:stretch>
+                  </pic:blipFill>
+                  <pic:spPr>
+                    <a:xfrm>
+                      <a:off x="0" y="0"/>
+                      <a:ext cx="3960000" cy="828837"/>
+                    </a:xfrm>
+                    <a:prstGeom prst="rect">
+                      <a:avLst/>
+                    </a:prstGeom>
+                  </pic:spPr>
+                </pic:pic>
+              </a:graphicData>
+            </a:graphic>
+          </wp:inline>
+        </w:drawing>
+      </w:r>
+    </w:p>
+    <w:p>
+      <w:pPr>
+        <w:pStyle w:val="Beschriftung"/>
+        <w:jc w:val="center"/>
+        <w:rPr>
+          <w:sz w:val="24"/>
+          <w:szCs w:val="36"/>
+        </w:rPr>
+      </w:pPr>
+      <w:bookmarkStart w:id="33" w:name="_Toc117442190"/>
+      <w:r>
+        <w:t xml:space="preserve">Abbildung </w:t>
+      </w:r>
+      <w:fldSimple w:instr=" SEQ Abbildung \* ARABIC ">
+        <w:r>
+          <w:rPr>
+            <w:noProof/>
+          </w:rPr>
+          <w:t>9</w:t>
+        </w:r>
+      </w:fldSimple>
+      <w:r>
+        <w:t xml:space="preserve"> Annäherung von oben her</w:t>
+      </w:r>
+      <w:bookmarkEnd w:id="33"/>
+    </w:p>
+    <w:p>
+      <w:pPr>
+        <w:tabs>
+          <w:tab w:val="left" w:pos="2268"/>
+        </w:tabs>
+        <w:jc w:val="both"/>
+        <w:rPr>
+          <w:sz w:val="24"/>
+          <w:szCs w:val="36"/>
+        </w:rPr>
+      </w:pPr>
+      <w:r>
+        <w:rPr>
+          <w:sz w:val="24"/>
+          <w:szCs w:val="36"/>
+        </w:rPr>
+        <w:t xml:space="preserve">Ersichtlich ist das Pi auf 5 Nachkommastellen bei der Annäherung von oben um mehr als den Faktor 2.5 früher eintritt, deshalb wurde dies im Nachhinein im Code noch angepasst, der Ursprüngliche Ort der anderen Anzeige jedoch drin gelassen, jedoch auskommentiert. </w:t>
+      </w:r>
+    </w:p>
+    <w:p>
+      <w:pPr>
+        <w:tabs>
+          <w:tab w:val="left" w:pos="2268"/>
+        </w:tabs>
+        <w:rPr>
+          <w:sz w:val="24"/>
+          <w:szCs w:val="36"/>
+        </w:rPr>
+      </w:pPr>
+    </w:p>
+    <w:p>
+      <w:pPr>
+        <w:tabs>
+          <w:tab w:val="left" w:pos="2268"/>
+        </w:tabs>
+        <w:jc w:val="both"/>
+        <w:rPr>
+          <w:sz w:val="24"/>
+          <w:szCs w:val="36"/>
+        </w:rPr>
+      </w:pPr>
+      <w:r>
+        <w:rPr>
+          <w:sz w:val="24"/>
+          <w:szCs w:val="36"/>
+        </w:rPr>
+        <w:t>Der Prozessor läuft auf 32MHz und hat 1’000Ticks/Sekunde, dies führt zu 32'000 Zyklen pro Tick.</w:t>
+      </w:r>
+      <w:r>
+        <w:rPr>
+          <w:sz w:val="24"/>
+          <w:szCs w:val="36"/>
+        </w:rPr>
+        <w:t xml:space="preserve"> </w:t>
+      </w:r>
+      <w:r>
+        <w:rPr>
+          <w:sz w:val="24"/>
+          <w:szCs w:val="36"/>
+        </w:rPr>
+        <w:t>Bei 8 Sekunden sind dies</w:t>
+      </w:r>
+      <w:r>
+        <w:rPr>
+          <w:sz w:val="24"/>
+          <w:szCs w:val="36"/>
+        </w:rPr>
+        <w:t xml:space="preserve"> im Besten Fall</w:t>
+      </w:r>
+      <w:r>
+        <w:rPr>
+          <w:sz w:val="24"/>
+          <w:szCs w:val="36"/>
+        </w:rPr>
+        <w:t>,</w:t>
+      </w:r>
+      <w:r>
+        <w:rPr>
+          <w:sz w:val="24"/>
+          <w:szCs w:val="36"/>
+        </w:rPr>
+        <w:t xml:space="preserve"> wenn es nur Berechnungen wären</w:t>
+      </w:r>
+      <w:r>
+        <w:rPr>
+          <w:sz w:val="24"/>
+          <w:szCs w:val="36"/>
+        </w:rPr>
+        <w:t>,</w:t>
+      </w:r>
+      <w:r>
+        <w:rPr>
+          <w:sz w:val="24"/>
+          <w:szCs w:val="36"/>
+        </w:rPr>
+        <w:t xml:space="preserve"> 17'000 Berechnungen/Sekunde und somit 17 Berechnungen pro Tick. </w:t>
+      </w:r>
+    </w:p>
+    <w:p>
+      <w:pPr>
+        <w:tabs>
+          <w:tab w:val="left" w:pos="2268"/>
+        </w:tabs>
+        <w:jc w:val="both"/>
         <w:rPr>
           <w:b/>
           <w:color w:val="333333"/>
           <w:sz w:val="28"/>
         </w:rPr>
       </w:pPr>
+      <w:r>
+        <w:rPr>
+          <w:sz w:val="24"/>
+          <w:szCs w:val="36"/>
+        </w:rPr>
+        <w:t>Pro Berechnung fallen ~1'800 Zyklen an.</w:t>
+      </w:r>
+      <w:r>
+        <w:rPr>
+          <w:sz w:val="24"/>
+          <w:szCs w:val="36"/>
+        </w:rPr>
+        <w:t xml:space="preserve"> Jedoch sind noch andere Tasks nötig</w:t>
+      </w:r>
+      <w:r>
+        <w:rPr>
+          <w:sz w:val="24"/>
+          <w:szCs w:val="36"/>
+        </w:rPr>
+        <w:t xml:space="preserve"> welche hier nicht besser aufgeschlüsselt werden können.</w:t>
+      </w:r>
       <w:r>
         <w:br w:type="page"/>
       </w:r>
@@ -6610,23 +7093,63 @@
         </w:numPr>
         <w:ind w:left="567" w:hanging="567"/>
       </w:pPr>
-      <w:bookmarkStart w:id="32" w:name="_Toc117276789"/>
+      <w:bookmarkStart w:id="34" w:name="_Toc117442179"/>
       <w:r>
         <w:lastRenderedPageBreak/>
         <w:t>Persönliches Fazit</w:t>
       </w:r>
-      <w:bookmarkEnd w:id="32"/>
+      <w:bookmarkEnd w:id="34"/>
     </w:p>
     <w:p>
       <w:pPr>
-        <w:rPr>
-          <w:sz w:val="24"/>
-          <w:szCs w:val="36"/>
-        </w:rPr>
-      </w:pPr>
+        <w:jc w:val="both"/>
+        <w:rPr>
+          <w:sz w:val="24"/>
+          <w:szCs w:val="36"/>
+        </w:rPr>
+      </w:pPr>
+      <w:r>
+        <w:rPr>
+          <w:sz w:val="24"/>
+          <w:szCs w:val="36"/>
+        </w:rPr>
+        <w:t xml:space="preserve">Die Arbeit an sich war ok, Neuerungen mit dem Bekanntmachen der Tasks und das ein einsetzten ist sicher sehr wertvoll und ich denke im kleinen Rahmen ist dies mit dem </w:t>
+      </w:r>
+      <w:proofErr w:type="spellStart"/>
+      <w:r>
+        <w:rPr>
+          <w:sz w:val="24"/>
+          <w:szCs w:val="36"/>
+        </w:rPr>
+        <w:t>Eduboard</w:t>
+      </w:r>
+      <w:proofErr w:type="spellEnd"/>
+      <w:r>
+        <w:rPr>
+          <w:sz w:val="24"/>
+          <w:szCs w:val="36"/>
+        </w:rPr>
+        <w:t xml:space="preserve"> auch ohne Probleme möglich. Ich denke, wenn es dann grössere Projekte gibt, wird dies sicher ein relevanter Punkt welchem viel Beachtung geschenkt werden muss. </w:t>
+      </w:r>
     </w:p>
     <w:p>
       <w:pPr>
+        <w:jc w:val="both"/>
+        <w:rPr>
+          <w:sz w:val="24"/>
+          <w:szCs w:val="36"/>
+        </w:rPr>
+      </w:pPr>
+      <w:r>
+        <w:rPr>
+          <w:sz w:val="24"/>
+          <w:szCs w:val="36"/>
+        </w:rPr>
+        <w:t xml:space="preserve">Software allgemein ist ein sehr interessantes Projekt, jedoch reichen meine Kenntnisse leider nicht wirklich weit genug. Auch sind mir Grundregeln im Bereich der Software eher fremd, vieles kommt einfach von Lernvideos oder Stack-Overflow Vorschlägen, welche halt direkt umgesetzt wurden, bspw. einen gewissen brauchbaren Wert hatten. </w:t>
+      </w:r>
+    </w:p>
+    <w:p>
+      <w:pPr>
         <w:spacing w:before="0" w:after="0"/>
         <w:ind w:left="0"/>
         <w:rPr>
@@ -6642,7 +7165,7 @@
         <w:br w:type="page"/>
       </w:r>
     </w:p>
-    <w:bookmarkStart w:id="33" w:name="_Toc117276790" w:displacedByCustomXml="next"/>
+    <w:bookmarkStart w:id="35" w:name="_Toc117442180" w:displacedByCustomXml="next"/>
     <w:sdt>
       <w:sdtPr>
         <w:rPr>
@@ -6669,7 +7192,7 @@
           <w:r>
             <w:t>Literaturverzeichnis</w:t>
           </w:r>
-          <w:bookmarkEnd w:id="33"/>
+          <w:bookmarkEnd w:id="35"/>
         </w:p>
         <w:sdt>
           <w:sdtPr>
@@ -6678,6 +7201,14 @@
           </w:sdtPr>
           <w:sdtContent>
             <w:p>
+              <w:pPr>
+                <w:pStyle w:val="Literaturverzeichnis"/>
+                <w:rPr>
+                  <w:noProof/>
+                  <w:sz w:val="24"/>
+                  <w:lang w:val="de-DE"/>
+                </w:rPr>
+              </w:pPr>
               <w:r>
                 <w:fldChar w:fldCharType="begin"/>
               </w:r>
@@ -6689,12 +7220,57 @@
               </w:r>
               <w:r>
                 <w:rPr>
+                  <w:noProof/>
+                  <w:lang w:val="de-DE"/>
+                </w:rPr>
+                <w:t xml:space="preserve">1. </w:t>
+              </w:r>
+              <w:r>
+                <w:rPr>
+                  <w:b/>
+                  <w:bCs/>
+                  <w:noProof/>
+                  <w:lang w:val="de-DE"/>
+                </w:rPr>
+                <w:t>Hemmerich, W.A.</w:t>
+              </w:r>
+              <w:r>
+                <w:rPr>
+                  <w:noProof/>
+                  <w:lang w:val="de-DE"/>
+                </w:rPr>
+                <w:t xml:space="preserve"> die Kreiszahl Pi. [Online] [Zitat vom: 21. 10 2022.] https://matheguru.com/allgemein/die-kreiszahl-pi.html.</w:t>
+              </w:r>
+            </w:p>
+            <w:p>
+              <w:pPr>
+                <w:pStyle w:val="Literaturverzeichnis"/>
+                <w:rPr>
+                  <w:noProof/>
+                </w:rPr>
+              </w:pPr>
+              <w:r>
+                <w:rPr>
+                  <w:noProof/>
+                </w:rPr>
+                <w:t xml:space="preserve">2. </w:t>
+              </w:r>
+              <w:r>
+                <w:rPr>
                   <w:b/>
                   <w:bCs/>
                   <w:noProof/>
                 </w:rPr>
-                <w:t>Im aktuellen Dokument sind keine Quellen vorhanden.</w:t>
+                <w:t>Burger, Martin.</w:t>
               </w:r>
+              <w:r>
+                <w:rPr>
+                  <w:noProof/>
+                </w:rPr>
+                <w:t xml:space="preserve"> OpenOlat. [Online] V1.3. https://lernen.juvecampus.ch/auth/1%3A1%3A27000093015%3A3%3A0%3Aserv%3Ax%3A_csrf%3A06fea5ef-3eb0-45b8-bc53-e609a8196e32/Unterlagen/ES_T04_TimeManagement_V1.3.pdf.</w:t>
+              </w:r>
+            </w:p>
+            <w:p>
               <w:r>
                 <w:rPr>
                   <w:b/>
@@ -6742,12 +7318,12 @@
         </w:numPr>
         <w:ind w:left="567" w:hanging="567"/>
       </w:pPr>
-      <w:bookmarkStart w:id="34" w:name="_Toc117276791"/>
+      <w:bookmarkStart w:id="36" w:name="_Toc117442181"/>
       <w:r>
         <w:lastRenderedPageBreak/>
         <w:t>Anhang</w:t>
       </w:r>
-      <w:bookmarkEnd w:id="34"/>
+      <w:bookmarkEnd w:id="36"/>
     </w:p>
     <w:p>
       <w:pPr>
@@ -6758,12 +7334,39 @@
           <w:sz w:val="24"/>
         </w:rPr>
       </w:pPr>
+      <w:r>
+        <w:rPr>
+          <w:rFonts w:ascii="Arial" w:hAnsi="Arial" w:cs="Arial"/>
+          <w:sz w:val="24"/>
+        </w:rPr>
+        <w:t xml:space="preserve">Ablage Software und Bericht: </w:t>
+      </w:r>
+      <w:hyperlink r:id="rId20" w:history="1">
+        <w:r>
+          <w:rPr>
+            <w:rStyle w:val="Hyperlink"/>
+            <w:rFonts w:ascii="Arial" w:hAnsi="Arial" w:cs="Arial"/>
+            <w:sz w:val="24"/>
+          </w:rPr>
+          <w:t>https://github.com/itenpascal/U_PiCalc_ES</w:t>
+        </w:r>
+      </w:hyperlink>
+    </w:p>
+    <w:p>
+      <w:pPr>
+        <w:ind w:left="0"/>
+        <w:jc w:val="both"/>
+        <w:rPr>
+          <w:rFonts w:ascii="Arial" w:hAnsi="Arial" w:cs="Arial"/>
+          <w:sz w:val="24"/>
+        </w:rPr>
+      </w:pPr>
     </w:p>
     <w:sectPr>
-      <w:headerReference w:type="default" r:id="rId18"/>
-      <w:footerReference w:type="default" r:id="rId19"/>
-      <w:headerReference w:type="first" r:id="rId20"/>
-      <w:footerReference w:type="first" r:id="rId21"/>
+      <w:headerReference w:type="default" r:id="rId21"/>
+      <w:footerReference w:type="default" r:id="rId22"/>
+      <w:headerReference w:type="first" r:id="rId23"/>
+      <w:footerReference w:type="first" r:id="rId24"/>
       <w:pgSz w:w="11907" w:h="16840" w:code="9"/>
       <w:pgMar w:top="1134" w:right="851" w:bottom="1134" w:left="1134" w:header="1134" w:footer="0" w:gutter="0"/>
       <w:cols w:space="720"/>
@@ -6813,7 +7416,7 @@
       <w:spacing w:after="720"/>
       <w:ind w:left="0"/>
       <w:rPr>
-        <w:color w:val="808080"/>
+        <w:color w:val="FFFFFF" w:themeColor="background1"/>
       </w:rPr>
     </w:pPr>
     <w:r>
@@ -6874,6 +7477,12 @@
       </w:rPr>
       <w:tab/>
       <w:t>1.0</w:t>
+    </w:r>
+    <w:r>
+      <w:rPr>
+        <w:color w:val="808080"/>
+      </w:rPr>
+      <w:t xml:space="preserve"> </w:t>
     </w:r>
     <w:r>
       <w:rPr>
@@ -13169,6 +13778,7 @@
     <w:lsdException w:name="HTML Sample" w:semiHidden="1" w:unhideWhenUsed="1"/>
     <w:lsdException w:name="HTML Typewriter" w:semiHidden="1" w:unhideWhenUsed="1"/>
     <w:lsdException w:name="HTML Variable" w:semiHidden="1" w:unhideWhenUsed="1"/>
+    <w:lsdException w:name="Normal Table" w:semiHidden="1" w:unhideWhenUsed="1"/>
     <w:lsdException w:name="annotation subject" w:semiHidden="1" w:unhideWhenUsed="1"/>
     <w:lsdException w:name="No List" w:semiHidden="1" w:unhideWhenUsed="1"/>
     <w:lsdException w:name="Outline List 1" w:semiHidden="1" w:unhideWhenUsed="1"/>
@@ -13211,8 +13821,11 @@
     <w:lsdException w:name="Table Contemporary" w:semiHidden="1" w:unhideWhenUsed="1"/>
     <w:lsdException w:name="Table Elegant" w:semiHidden="1" w:unhideWhenUsed="1"/>
     <w:lsdException w:name="Table Professional" w:semiHidden="1" w:unhideWhenUsed="1"/>
+    <w:lsdException w:name="Table Subtle 1" w:semiHidden="1" w:unhideWhenUsed="1"/>
     <w:lsdException w:name="Table Subtle 2" w:semiHidden="1" w:unhideWhenUsed="1"/>
     <w:lsdException w:name="Table Web 1" w:semiHidden="1" w:unhideWhenUsed="1"/>
+    <w:lsdException w:name="Table Web 2" w:semiHidden="1" w:unhideWhenUsed="1"/>
+    <w:lsdException w:name="Table Web 3" w:semiHidden="1" w:unhideWhenUsed="1"/>
     <w:lsdException w:name="Balloon Text" w:semiHidden="1" w:unhideWhenUsed="1"/>
     <w:lsdException w:name="Table Grid" w:uiPriority="59"/>
     <w:lsdException w:name="Table Theme" w:semiHidden="1" w:unhideWhenUsed="1"/>
@@ -14399,6 +15012,14 @@
       <w:lang w:eastAsia="ko-KR"/>
     </w:rPr>
   </w:style>
+  <w:style w:type="paragraph" w:styleId="Literaturverzeichnis">
+    <w:name w:val="Bibliography"/>
+    <w:basedOn w:val="Standard"/>
+    <w:next w:val="Standard"/>
+    <w:uiPriority w:val="37"/>
+    <w:unhideWhenUsed/>
+    <w:rsid w:val="009725C3"/>
+  </w:style>
 </w:styles>
 </file>
 
@@ -14688,6 +15309,15 @@
 </file>
 
 <file path=customXml/item1.xml><?xml version="1.0" encoding="utf-8"?>
+<?mso-contentType ?>
+<FormTemplates xmlns="http://schemas.microsoft.com/sharepoint/v3/contenttype/forms">
+  <Display>DocumentLibraryForm</Display>
+  <Edit>DocumentLibraryForm</Edit>
+  <New>DocumentLibraryForm</New>
+</FormTemplates>
+</file>
+
+<file path=customXml/item2.xml><?xml version="1.0" encoding="utf-8"?>
 <ct:contentTypeSchema xmlns:ct="http://schemas.microsoft.com/office/2006/metadata/contentType" xmlns:ma="http://schemas.microsoft.com/office/2006/metadata/properties/metaAttributes" ct:_="" ma:_="" ma:contentTypeName="Dokument" ma:contentTypeID="0x01010052E98A40C816314581D10C3D51089C42" ma:contentTypeVersion="37" ma:contentTypeDescription="Ein neues Dokument erstellen." ma:contentTypeScope="" ma:versionID="4c3989814daea75db42107e2ebbd657e">
   <xsd:schema xmlns:xsd="http://www.w3.org/2001/XMLSchema" xmlns:xs="http://www.w3.org/2001/XMLSchema" xmlns:p="http://schemas.microsoft.com/office/2006/metadata/properties" xmlns:ns3="44aafd79-2ed4-4586-8964-b8adb5833b09" xmlns:ns4="e87611fe-c6f5-4e85-beb4-10e25de9f9a5" targetNamespace="http://schemas.microsoft.com/office/2006/metadata/properties" ma:root="true" ma:fieldsID="69af9ecba22307c2c4c02b842addfd16" ns3:_="" ns4:_="">
     <xsd:import namespace="44aafd79-2ed4-4586-8964-b8adb5833b09"/>
@@ -15166,16 +15796,54 @@
 </ct:contentTypeSchema>
 </file>
 
-<file path=customXml/item2.xml><?xml version="1.0" encoding="utf-8"?>
-<?mso-contentType ?>
-<FormTemplates xmlns="http://schemas.microsoft.com/sharepoint/v3/contenttype/forms">
-  <Display>DocumentLibraryForm</Display>
-  <Edit>DocumentLibraryForm</Edit>
-  <New>DocumentLibraryForm</New>
-</FormTemplates>
+<file path=customXml/item3.xml><?xml version="1.0" encoding="utf-8"?>
+<b:Sources xmlns:b="http://schemas.openxmlformats.org/officeDocument/2006/bibliography" xmlns="http://schemas.openxmlformats.org/officeDocument/2006/bibliography" SelectedStyle="\ISO690Nmerical.XSL" StyleName="ISO 690 - Numerische Referenz" Version="1987">
+  <b:Source>
+    <b:Tag>PI22</b:Tag>
+    <b:SourceType>InternetSite</b:SourceType>
+    <b:Guid>{87B95F30-A15D-41AE-B5AB-3ECEBAE54A1E}</b:Guid>
+    <b:Title>die Kreiszahl Pi</b:Title>
+    <b:YearAccessed>2022</b:YearAccessed>
+    <b:MonthAccessed>10</b:MonthAccessed>
+    <b:DayAccessed>21</b:DayAccessed>
+    <b:URL>https://matheguru.com/allgemein/die-kreiszahl-pi.html</b:URL>
+    <b:LCID>de-DE</b:LCID>
+    <b:Author>
+      <b:Author>
+        <b:NameList>
+          <b:Person>
+            <b:Last>Hemmerich</b:Last>
+            <b:First>W.A.</b:First>
+          </b:Person>
+        </b:NameList>
+      </b:Author>
+    </b:Author>
+    <b:RefOrder>1</b:RefOrder>
+  </b:Source>
+  <b:Source>
+    <b:Tag>until</b:Tag>
+    <b:SourceType>InternetSite</b:SourceType>
+    <b:Guid>{7C8F8F47-2F86-43C1-B3C1-2AC0F239A382}</b:Guid>
+    <b:Author>
+      <b:Author>
+        <b:NameList>
+          <b:Person>
+            <b:Last>Burger</b:Last>
+            <b:First>Martin</b:First>
+          </b:Person>
+        </b:NameList>
+      </b:Author>
+    </b:Author>
+    <b:Title>OpenOlat</b:Title>
+    <b:URL>https://lernen.juvecampus.ch/auth/1%3A1%3A27000093015%3A3%3A0%3Aserv%3Ax%3A_csrf%3A06fea5ef-3eb0-45b8-bc53-e609a8196e32/Unterlagen/ES_T04_TimeManagement_V1.3.pdf</b:URL>
+    <b:Version>V1.3</b:Version>
+    <b:ShortTitle>TimeManagement</b:ShortTitle>
+    <b:RefOrder>2</b:RefOrder>
+  </b:Source>
+</b:Sources>
 </file>
 
-<file path=customXml/item3.xml><?xml version="1.0" encoding="utf-8"?>
+<file path=customXml/item4.xml><?xml version="1.0" encoding="utf-8"?>
 <p:properties xmlns:p="http://schemas.microsoft.com/office/2006/metadata/properties" xmlns:xsi="http://www.w3.org/2001/XMLSchema-instance" xmlns:pc="http://schemas.microsoft.com/office/infopath/2007/PartnerControls">
   <documentManagement>
     <Invited_Students xmlns="e87611fe-c6f5-4e85-beb4-10e25de9f9a5" xsi:nil="true"/>
@@ -15250,54 +15918,15 @@
 </p:properties>
 </file>
 
-<file path=customXml/item4.xml><?xml version="1.0" encoding="utf-8"?>
-<b:Sources xmlns:b="http://schemas.openxmlformats.org/officeDocument/2006/bibliography" xmlns="http://schemas.openxmlformats.org/officeDocument/2006/bibliography" SelectedStyle="\ISO690Nmerical.XSL" StyleName="ISO 690 - Numerische Referenz" Version="1987">
-  <b:Source>
-    <b:Tag>PI22</b:Tag>
-    <b:SourceType>InternetSite</b:SourceType>
-    <b:Guid>{87B95F30-A15D-41AE-B5AB-3ECEBAE54A1E}</b:Guid>
-    <b:Title>die Kreiszahl Pi</b:Title>
-    <b:YearAccessed>2022</b:YearAccessed>
-    <b:MonthAccessed>10</b:MonthAccessed>
-    <b:DayAccessed>21</b:DayAccessed>
-    <b:URL>https://matheguru.com/allgemein/die-kreiszahl-pi.html</b:URL>
-    <b:LCID>de-DE</b:LCID>
-    <b:Author>
-      <b:Author>
-        <b:NameList>
-          <b:Person>
-            <b:Last>Hemmerich</b:Last>
-            <b:First>W.A.</b:First>
-          </b:Person>
-        </b:NameList>
-      </b:Author>
-    </b:Author>
-    <b:RefOrder>1</b:RefOrder>
-  </b:Source>
-  <b:Source>
-    <b:Tag>until</b:Tag>
-    <b:SourceType>InternetSite</b:SourceType>
-    <b:Guid>{7C8F8F47-2F86-43C1-B3C1-2AC0F239A382}</b:Guid>
-    <b:Author>
-      <b:Author>
-        <b:NameList>
-          <b:Person>
-            <b:Last>Burger</b:Last>
-            <b:First>Martin</b:First>
-          </b:Person>
-        </b:NameList>
-      </b:Author>
-    </b:Author>
-    <b:Title>OpenOlat</b:Title>
-    <b:URL>https://lernen.juvecampus.ch/auth/1%3A1%3A27000093015%3A3%3A0%3Aserv%3Ax%3A_csrf%3A06fea5ef-3eb0-45b8-bc53-e609a8196e32/Unterlagen/ES_T04_TimeManagement_V1.3.pdf</b:URL>
-    <b:Version>V1.3</b:Version>
-    <b:ShortTitle>TimeManagement</b:ShortTitle>
-    <b:RefOrder>2</b:RefOrder>
-  </b:Source>
-</b:Sources>
+<file path=customXml/itemProps1.xml><?xml version="1.0" encoding="utf-8"?>
+<ds:datastoreItem xmlns:ds="http://schemas.openxmlformats.org/officeDocument/2006/customXml" ds:itemID="{22F02D0C-0A95-4D2B-8B4D-F8854B48539B}">
+  <ds:schemaRefs>
+    <ds:schemaRef ds:uri="http://schemas.microsoft.com/sharepoint/v3/contenttype/forms"/>
+  </ds:schemaRefs>
+</ds:datastoreItem>
 </file>
 
-<file path=customXml/itemProps1.xml><?xml version="1.0" encoding="utf-8"?>
+<file path=customXml/itemProps2.xml><?xml version="1.0" encoding="utf-8"?>
 <ds:datastoreItem xmlns:ds="http://schemas.openxmlformats.org/officeDocument/2006/customXml" ds:itemID="{FAF957DE-A1AE-4AEF-AADB-9D52C1127097}">
   <ds:schemaRefs>
     <ds:schemaRef ds:uri="http://schemas.microsoft.com/office/2006/metadata/contentType"/>
@@ -15316,15 +15945,15 @@
 </ds:datastoreItem>
 </file>
 
-<file path=customXml/itemProps2.xml><?xml version="1.0" encoding="utf-8"?>
-<ds:datastoreItem xmlns:ds="http://schemas.openxmlformats.org/officeDocument/2006/customXml" ds:itemID="{22F02D0C-0A95-4D2B-8B4D-F8854B48539B}">
+<file path=customXml/itemProps3.xml><?xml version="1.0" encoding="utf-8"?>
+<ds:datastoreItem xmlns:ds="http://schemas.openxmlformats.org/officeDocument/2006/customXml" ds:itemID="{98EB146C-C1A3-4D7C-A30A-0228A6A8F2D2}">
   <ds:schemaRefs>
-    <ds:schemaRef ds:uri="http://schemas.microsoft.com/sharepoint/v3/contenttype/forms"/>
+    <ds:schemaRef ds:uri="http://schemas.openxmlformats.org/officeDocument/2006/bibliography"/>
   </ds:schemaRefs>
 </ds:datastoreItem>
 </file>
 
-<file path=customXml/itemProps3.xml><?xml version="1.0" encoding="utf-8"?>
+<file path=customXml/itemProps4.xml><?xml version="1.0" encoding="utf-8"?>
 <ds:datastoreItem xmlns:ds="http://schemas.openxmlformats.org/officeDocument/2006/customXml" ds:itemID="{8AA7A22C-F98D-4B3C-A07D-07510A924FCC}">
   <ds:schemaRefs>
     <ds:schemaRef ds:uri="http://schemas.microsoft.com/office/2006/metadata/properties"/>
@@ -15332,12 +15961,4 @@
     <ds:schemaRef ds:uri="e87611fe-c6f5-4e85-beb4-10e25de9f9a5"/>
   </ds:schemaRefs>
 </ds:datastoreItem>
-</file>
-
-<file path=customXml/itemProps4.xml><?xml version="1.0" encoding="utf-8"?>
-<ds:datastoreItem xmlns:ds="http://schemas.openxmlformats.org/officeDocument/2006/customXml" ds:itemID="{98EB146C-C1A3-4D7C-A30A-0228A6A8F2D2}">
-  <ds:schemaRefs>
-    <ds:schemaRef ds:uri="http://schemas.openxmlformats.org/officeDocument/2006/bibliography"/>
-  </ds:schemaRefs>
-</ds:datastoreItem>
 </file>
</xml_diff>